<commit_message>
Added proper story points
</commit_message>
<xml_diff>
--- a/assets/misc/StoryCards.docx
+++ b/assets/misc/StoryCards.docx
@@ -498,7 +498,7 @@
                                 <w:sz w:val="52"/>
                                 <w:szCs w:val="52"/>
                               </w:rPr>
-                              <w:t>8</w:t>
+                              <w:t>5</w:t>
                             </w:r>
                           </w:p>
                         </w:txbxContent>
@@ -533,7 +533,7 @@
                           <w:sz w:val="52"/>
                           <w:szCs w:val="52"/>
                         </w:rPr>
-                        <w:t>8</w:t>
+                        <w:t>5</w:t>
                       </w:r>
                     </w:p>
                   </w:txbxContent>
@@ -659,8 +659,6 @@
                               </w:rPr>
                               <w:t>Complex</w:t>
                             </w:r>
-                            <w:bookmarkStart w:id="0" w:name="_GoBack"/>
-                            <w:bookmarkEnd w:id="0"/>
                           </w:p>
                         </w:txbxContent>
                       </wps:txbx>
@@ -731,8 +729,6 @@
                         </w:rPr>
                         <w:t>Complex</w:t>
                       </w:r>
-                      <w:bookmarkStart w:id="1" w:name="_GoBack"/>
-                      <w:bookmarkEnd w:id="1"/>
                     </w:p>
                   </w:txbxContent>
                 </v:textbox>
@@ -1074,7 +1070,7 @@
                                 <w:sz w:val="52"/>
                                 <w:szCs w:val="52"/>
                               </w:rPr>
-                              <w:t>8</w:t>
+                              <w:t>3</w:t>
                             </w:r>
                           </w:p>
                         </w:txbxContent>
@@ -1109,7 +1105,7 @@
                           <w:sz w:val="52"/>
                           <w:szCs w:val="52"/>
                         </w:rPr>
-                        <w:t>8</w:t>
+                        <w:t>3</w:t>
                       </w:r>
                     </w:p>
                   </w:txbxContent>
@@ -1379,7 +1375,7 @@
                                 <w:sz w:val="52"/>
                                 <w:szCs w:val="52"/>
                               </w:rPr>
-                              <w:t>8</w:t>
+                              <w:t>5</w:t>
                             </w:r>
                           </w:p>
                         </w:txbxContent>
@@ -1414,7 +1410,7 @@
                           <w:sz w:val="52"/>
                           <w:szCs w:val="52"/>
                         </w:rPr>
-                        <w:t>8</w:t>
+                        <w:t>5</w:t>
                       </w:r>
                     </w:p>
                   </w:txbxContent>
@@ -1730,7 +1726,7 @@
                                 <w:sz w:val="52"/>
                                 <w:szCs w:val="52"/>
                               </w:rPr>
-                              <w:t>8</w:t>
+                              <w:t>5</w:t>
                             </w:r>
                           </w:p>
                         </w:txbxContent>
@@ -1765,7 +1761,7 @@
                           <w:sz w:val="52"/>
                           <w:szCs w:val="52"/>
                         </w:rPr>
-                        <w:t>8</w:t>
+                        <w:t>5</w:t>
                       </w:r>
                     </w:p>
                   </w:txbxContent>
@@ -2081,7 +2077,7 @@
                                 <w:sz w:val="52"/>
                                 <w:szCs w:val="52"/>
                               </w:rPr>
-                              <w:t>8</w:t>
+                              <w:t>5</w:t>
                             </w:r>
                           </w:p>
                         </w:txbxContent>
@@ -2116,7 +2112,7 @@
                           <w:sz w:val="52"/>
                           <w:szCs w:val="52"/>
                         </w:rPr>
-                        <w:t>8</w:t>
+                        <w:t>5</w:t>
                       </w:r>
                     </w:p>
                   </w:txbxContent>
@@ -2358,7 +2354,7 @@
                                 <w:sz w:val="52"/>
                                 <w:szCs w:val="52"/>
                               </w:rPr>
-                              <w:t>8</w:t>
+                              <w:t>5</w:t>
                             </w:r>
                           </w:p>
                         </w:txbxContent>
@@ -2393,7 +2389,7 @@
                           <w:sz w:val="52"/>
                           <w:szCs w:val="52"/>
                         </w:rPr>
-                        <w:t>8</w:t>
+                        <w:t>5</w:t>
                       </w:r>
                     </w:p>
                   </w:txbxContent>
@@ -2954,7 +2950,7 @@
                                 <w:sz w:val="52"/>
                                 <w:szCs w:val="52"/>
                               </w:rPr>
-                              <w:t>5</w:t>
+                              <w:t>3</w:t>
                             </w:r>
                           </w:p>
                         </w:txbxContent>
@@ -2989,7 +2985,7 @@
                           <w:sz w:val="52"/>
                           <w:szCs w:val="52"/>
                         </w:rPr>
-                        <w:t>5</w:t>
+                        <w:t>3</w:t>
                       </w:r>
                     </w:p>
                   </w:txbxContent>
@@ -3231,7 +3227,7 @@
                                 <w:sz w:val="52"/>
                                 <w:szCs w:val="52"/>
                               </w:rPr>
-                              <w:t>8</w:t>
+                              <w:t>5</w:t>
                             </w:r>
                           </w:p>
                         </w:txbxContent>
@@ -3266,7 +3262,7 @@
                           <w:sz w:val="52"/>
                           <w:szCs w:val="52"/>
                         </w:rPr>
-                        <w:t>8</w:t>
+                        <w:t>5</w:t>
                       </w:r>
                     </w:p>
                   </w:txbxContent>
@@ -3508,7 +3504,7 @@
                                 <w:sz w:val="52"/>
                                 <w:szCs w:val="52"/>
                               </w:rPr>
-                              <w:t>8</w:t>
+                              <w:t>5</w:t>
                             </w:r>
                           </w:p>
                         </w:txbxContent>
@@ -3543,7 +3539,7 @@
                           <w:sz w:val="52"/>
                           <w:szCs w:val="52"/>
                         </w:rPr>
-                        <w:t>8</w:t>
+                        <w:t>5</w:t>
                       </w:r>
                     </w:p>
                   </w:txbxContent>
@@ -3785,7 +3781,7 @@
                                 <w:sz w:val="52"/>
                                 <w:szCs w:val="52"/>
                               </w:rPr>
-                              <w:t>8</w:t>
+                              <w:t>3</w:t>
                             </w:r>
                           </w:p>
                         </w:txbxContent>
@@ -3820,7 +3816,7 @@
                           <w:sz w:val="52"/>
                           <w:szCs w:val="52"/>
                         </w:rPr>
-                        <w:t>8</w:t>
+                        <w:t>3</w:t>
                       </w:r>
                     </w:p>
                   </w:txbxContent>
@@ -4094,7 +4090,7 @@
                                 <w:sz w:val="52"/>
                                 <w:szCs w:val="52"/>
                               </w:rPr>
-                              <w:t>8</w:t>
+                              <w:t>5</w:t>
                             </w:r>
                           </w:p>
                         </w:txbxContent>
@@ -4129,7 +4125,7 @@
                           <w:sz w:val="52"/>
                           <w:szCs w:val="52"/>
                         </w:rPr>
-                        <w:t>8</w:t>
+                        <w:t>5</w:t>
                       </w:r>
                     </w:p>
                   </w:txbxContent>
@@ -4487,7 +4483,7 @@
                                 <w:sz w:val="52"/>
                                 <w:szCs w:val="52"/>
                               </w:rPr>
-                              <w:t>8</w:t>
+                              <w:t>5</w:t>
                             </w:r>
                           </w:p>
                         </w:txbxContent>
@@ -4522,7 +4518,7 @@
                           <w:sz w:val="52"/>
                           <w:szCs w:val="52"/>
                         </w:rPr>
-                        <w:t>8</w:t>
+                        <w:t>5</w:t>
                       </w:r>
                     </w:p>
                   </w:txbxContent>
@@ -4764,7 +4760,7 @@
                                 <w:sz w:val="52"/>
                                 <w:szCs w:val="52"/>
                               </w:rPr>
-                              <w:t>8</w:t>
+                              <w:t>3</w:t>
                             </w:r>
                           </w:p>
                         </w:txbxContent>
@@ -4799,7 +4795,7 @@
                           <w:sz w:val="52"/>
                           <w:szCs w:val="52"/>
                         </w:rPr>
-                        <w:t>8</w:t>
+                        <w:t>3</w:t>
                       </w:r>
                     </w:p>
                   </w:txbxContent>
@@ -5027,7 +5023,7 @@
                                 <w:sz w:val="52"/>
                                 <w:szCs w:val="52"/>
                               </w:rPr>
-                              <w:t>8</w:t>
+                              <w:t>5</w:t>
                             </w:r>
                           </w:p>
                         </w:txbxContent>
@@ -5062,7 +5058,7 @@
                           <w:sz w:val="52"/>
                           <w:szCs w:val="52"/>
                         </w:rPr>
-                        <w:t>8</w:t>
+                        <w:t>5</w:t>
                       </w:r>
                     </w:p>
                   </w:txbxContent>
@@ -5350,7 +5346,7 @@
                                 <w:sz w:val="52"/>
                                 <w:szCs w:val="52"/>
                               </w:rPr>
-                              <w:t>8</w:t>
+                              <w:t>5</w:t>
                             </w:r>
                           </w:p>
                         </w:txbxContent>
@@ -5385,7 +5381,7 @@
                           <w:sz w:val="52"/>
                           <w:szCs w:val="52"/>
                         </w:rPr>
-                        <w:t>8</w:t>
+                        <w:t>5</w:t>
                       </w:r>
                     </w:p>
                   </w:txbxContent>
@@ -5627,7 +5623,7 @@
                                 <w:sz w:val="52"/>
                                 <w:szCs w:val="52"/>
                               </w:rPr>
-                              <w:t>8</w:t>
+                              <w:t>3</w:t>
                             </w:r>
                           </w:p>
                         </w:txbxContent>
@@ -5662,7 +5658,7 @@
                           <w:sz w:val="52"/>
                           <w:szCs w:val="52"/>
                         </w:rPr>
-                        <w:t>8</w:t>
+                        <w:t>3</w:t>
                       </w:r>
                     </w:p>
                   </w:txbxContent>
@@ -5918,7 +5914,7 @@
                                 <w:sz w:val="52"/>
                                 <w:szCs w:val="52"/>
                               </w:rPr>
-                              <w:t>8</w:t>
+                              <w:t>3</w:t>
                             </w:r>
                           </w:p>
                         </w:txbxContent>
@@ -5953,7 +5949,7 @@
                           <w:sz w:val="52"/>
                           <w:szCs w:val="52"/>
                         </w:rPr>
-                        <w:t>8</w:t>
+                        <w:t>3</w:t>
                       </w:r>
                     </w:p>
                   </w:txbxContent>
@@ -6195,7 +6191,7 @@
                                 <w:sz w:val="52"/>
                                 <w:szCs w:val="52"/>
                               </w:rPr>
-                              <w:t>8</w:t>
+                              <w:t>3</w:t>
                             </w:r>
                           </w:p>
                         </w:txbxContent>
@@ -6230,7 +6226,7 @@
                           <w:sz w:val="52"/>
                           <w:szCs w:val="52"/>
                         </w:rPr>
-                        <w:t>8</w:t>
+                        <w:t>3</w:t>
                       </w:r>
                     </w:p>
                   </w:txbxContent>
@@ -6851,8 +6847,10 @@
                                 <w:sz w:val="52"/>
                                 <w:szCs w:val="52"/>
                               </w:rPr>
-                              <w:t>8</w:t>
-                            </w:r>
+                              <w:t>13</w:t>
+                            </w:r>
+                            <w:bookmarkStart w:id="0" w:name="_GoBack"/>
+                            <w:bookmarkEnd w:id="0"/>
                           </w:p>
                         </w:txbxContent>
                       </wps:txbx>
@@ -6886,8 +6884,10 @@
                           <w:sz w:val="52"/>
                           <w:szCs w:val="52"/>
                         </w:rPr>
-                        <w:t>8</w:t>
-                      </w:r>
+                        <w:t>13</w:t>
+                      </w:r>
+                      <w:bookmarkStart w:id="1" w:name="_GoBack"/>
+                      <w:bookmarkEnd w:id="1"/>
                     </w:p>
                   </w:txbxContent>
                 </v:textbox>

</xml_diff>